<commit_message>
Updated schemas documentation -> removed users table
</commit_message>
<xml_diff>
--- a/documentation/schemas_documentation.docx
+++ b/documentation/schemas_documentation.docx
@@ -1390,744 +1390,6 @@
           <w:szCs w:val="24"/>
         </w:rPr>
       </w:pPr>
-    </w:p>
-    <w:p>
-      <w:pPr>
-        <w:rPr>
-          <w:rFonts w:ascii="Arial" w:hAnsi="Arial" w:cs="Arial"/>
-          <w:sz w:val="24"/>
-          <w:szCs w:val="24"/>
-        </w:rPr>
-      </w:pPr>
-      <w:r>
-        <w:rPr>
-          <w:rFonts w:ascii="Arial" w:hAnsi="Arial" w:cs="Arial"/>
-          <w:color w:val="FF0000"/>
-          <w:sz w:val="24"/>
-          <w:szCs w:val="24"/>
-        </w:rPr>
-        <w:lastRenderedPageBreak/>
-        <w:t>U</w:t>
-      </w:r>
-      <w:r>
-        <w:rPr>
-          <w:rFonts w:ascii="Arial" w:hAnsi="Arial" w:cs="Arial"/>
-          <w:color w:val="FF0000"/>
-          <w:sz w:val="24"/>
-          <w:szCs w:val="24"/>
-        </w:rPr>
-        <w:t>sers</w:t>
-      </w:r>
-      <w:r>
-        <w:rPr>
-          <w:rFonts w:ascii="Arial" w:hAnsi="Arial" w:cs="Arial"/>
-          <w:color w:val="FF0000"/>
-          <w:sz w:val="24"/>
-          <w:szCs w:val="24"/>
-        </w:rPr>
-        <w:t xml:space="preserve"> (</w:t>
-      </w:r>
-      <w:r>
-        <w:rPr>
-          <w:rFonts w:ascii="Arial" w:hAnsi="Arial" w:cs="Arial"/>
-          <w:color w:val="7030A0"/>
-          <w:sz w:val="24"/>
-          <w:szCs w:val="24"/>
-        </w:rPr>
-        <w:t>TO BE REMOVED</w:t>
-      </w:r>
-      <w:r>
-        <w:rPr>
-          <w:rFonts w:ascii="Arial" w:hAnsi="Arial" w:cs="Arial"/>
-          <w:color w:val="FF0000"/>
-          <w:sz w:val="24"/>
-          <w:szCs w:val="24"/>
-        </w:rPr>
-        <w:t>)</w:t>
-      </w:r>
-      <w:bookmarkStart w:id="0" w:name="_GoBack"/>
-      <w:bookmarkEnd w:id="0"/>
-    </w:p>
-    <w:tbl>
-      <w:tblPr>
-        <w:tblStyle w:val="GridTable4-Accent5"/>
-        <w:tblW w:w="0" w:type="auto"/>
-        <w:tblLook w:val="04A0" w:firstRow="1" w:lastRow="0" w:firstColumn="1" w:lastColumn="0" w:noHBand="0" w:noVBand="1"/>
-      </w:tblPr>
-      <w:tblGrid>
-        <w:gridCol w:w="2420"/>
-        <w:gridCol w:w="1992"/>
-        <w:gridCol w:w="2316"/>
-        <w:gridCol w:w="2622"/>
-      </w:tblGrid>
-      <w:tr>
-        <w:trPr>
-          <w:cnfStyle w:val="100000000000" w:firstRow="1" w:lastRow="0" w:firstColumn="0" w:lastColumn="0" w:oddVBand="0" w:evenVBand="0" w:oddHBand="0" w:evenHBand="0" w:firstRowFirstColumn="0" w:firstRowLastColumn="0" w:lastRowFirstColumn="0" w:lastRowLastColumn="0"/>
-        </w:trPr>
-        <w:tc>
-          <w:tcPr>
-            <w:cnfStyle w:val="001000000000" w:firstRow="0" w:lastRow="0" w:firstColumn="1" w:lastColumn="0" w:oddVBand="0" w:evenVBand="0" w:oddHBand="0" w:evenHBand="0" w:firstRowFirstColumn="0" w:firstRowLastColumn="0" w:lastRowFirstColumn="0" w:lastRowLastColumn="0"/>
-            <w:tcW w:w="2420" w:type="dxa"/>
-          </w:tcPr>
-          <w:p>
-            <w:pPr>
-              <w:rPr>
-                <w:rFonts w:ascii="Arial" w:hAnsi="Arial" w:cs="Arial"/>
-                <w:sz w:val="24"/>
-                <w:szCs w:val="24"/>
-              </w:rPr>
-            </w:pPr>
-            <w:r>
-              <w:rPr>
-                <w:rFonts w:ascii="Arial" w:hAnsi="Arial" w:cs="Arial"/>
-                <w:sz w:val="24"/>
-                <w:szCs w:val="24"/>
-              </w:rPr>
-              <w:t>Field Name</w:t>
-            </w:r>
-          </w:p>
-        </w:tc>
-        <w:tc>
-          <w:tcPr>
-            <w:tcW w:w="1992" w:type="dxa"/>
-          </w:tcPr>
-          <w:p>
-            <w:pPr>
-              <w:cnfStyle w:val="100000000000" w:firstRow="1" w:lastRow="0" w:firstColumn="0" w:lastColumn="0" w:oddVBand="0" w:evenVBand="0" w:oddHBand="0" w:evenHBand="0" w:firstRowFirstColumn="0" w:firstRowLastColumn="0" w:lastRowFirstColumn="0" w:lastRowLastColumn="0"/>
-              <w:rPr>
-                <w:rFonts w:ascii="Arial" w:hAnsi="Arial" w:cs="Arial"/>
-                <w:sz w:val="24"/>
-                <w:szCs w:val="24"/>
-              </w:rPr>
-            </w:pPr>
-            <w:r>
-              <w:rPr>
-                <w:rFonts w:ascii="Arial" w:hAnsi="Arial" w:cs="Arial"/>
-                <w:sz w:val="24"/>
-                <w:szCs w:val="24"/>
-              </w:rPr>
-              <w:t>Characteristics</w:t>
-            </w:r>
-          </w:p>
-        </w:tc>
-        <w:tc>
-          <w:tcPr>
-            <w:tcW w:w="2316" w:type="dxa"/>
-          </w:tcPr>
-          <w:p>
-            <w:pPr>
-              <w:cnfStyle w:val="100000000000" w:firstRow="1" w:lastRow="0" w:firstColumn="0" w:lastColumn="0" w:oddVBand="0" w:evenVBand="0" w:oddHBand="0" w:evenHBand="0" w:firstRowFirstColumn="0" w:firstRowLastColumn="0" w:lastRowFirstColumn="0" w:lastRowLastColumn="0"/>
-              <w:rPr>
-                <w:rFonts w:ascii="Arial" w:hAnsi="Arial" w:cs="Arial"/>
-                <w:sz w:val="24"/>
-                <w:szCs w:val="24"/>
-              </w:rPr>
-            </w:pPr>
-            <w:r>
-              <w:rPr>
-                <w:rFonts w:ascii="Arial" w:hAnsi="Arial" w:cs="Arial"/>
-                <w:sz w:val="24"/>
-                <w:szCs w:val="24"/>
-              </w:rPr>
-              <w:t>Data type</w:t>
-            </w:r>
-          </w:p>
-        </w:tc>
-        <w:tc>
-          <w:tcPr>
-            <w:tcW w:w="2622" w:type="dxa"/>
-          </w:tcPr>
-          <w:p>
-            <w:pPr>
-              <w:cnfStyle w:val="100000000000" w:firstRow="1" w:lastRow="0" w:firstColumn="0" w:lastColumn="0" w:oddVBand="0" w:evenVBand="0" w:oddHBand="0" w:evenHBand="0" w:firstRowFirstColumn="0" w:firstRowLastColumn="0" w:lastRowFirstColumn="0" w:lastRowLastColumn="0"/>
-              <w:rPr>
-                <w:rFonts w:ascii="Arial" w:hAnsi="Arial" w:cs="Arial"/>
-                <w:sz w:val="24"/>
-                <w:szCs w:val="24"/>
-              </w:rPr>
-            </w:pPr>
-            <w:r>
-              <w:rPr>
-                <w:rFonts w:ascii="Arial" w:hAnsi="Arial" w:cs="Arial"/>
-                <w:sz w:val="24"/>
-                <w:szCs w:val="24"/>
-              </w:rPr>
-              <w:t>Purpose</w:t>
-            </w:r>
-          </w:p>
-        </w:tc>
-      </w:tr>
-      <w:tr>
-        <w:trPr>
-          <w:cnfStyle w:val="000000100000" w:firstRow="0" w:lastRow="0" w:firstColumn="0" w:lastColumn="0" w:oddVBand="0" w:evenVBand="0" w:oddHBand="1" w:evenHBand="0" w:firstRowFirstColumn="0" w:firstRowLastColumn="0" w:lastRowFirstColumn="0" w:lastRowLastColumn="0"/>
-        </w:trPr>
-        <w:tc>
-          <w:tcPr>
-            <w:cnfStyle w:val="001000000000" w:firstRow="0" w:lastRow="0" w:firstColumn="1" w:lastColumn="0" w:oddVBand="0" w:evenVBand="0" w:oddHBand="0" w:evenHBand="0" w:firstRowFirstColumn="0" w:firstRowLastColumn="0" w:lastRowFirstColumn="0" w:lastRowLastColumn="0"/>
-            <w:tcW w:w="2420" w:type="dxa"/>
-          </w:tcPr>
-          <w:p>
-            <w:pPr>
-              <w:rPr>
-                <w:rFonts w:ascii="Arial" w:hAnsi="Arial" w:cs="Arial"/>
-                <w:sz w:val="24"/>
-                <w:szCs w:val="24"/>
-              </w:rPr>
-            </w:pPr>
-            <w:proofErr w:type="spellStart"/>
-            <w:r>
-              <w:rPr>
-                <w:rFonts w:ascii="Arial" w:hAnsi="Arial" w:cs="Arial"/>
-                <w:sz w:val="24"/>
-                <w:szCs w:val="24"/>
-              </w:rPr>
-              <w:t>userId</w:t>
-            </w:r>
-            <w:proofErr w:type="spellEnd"/>
-          </w:p>
-        </w:tc>
-        <w:tc>
-          <w:tcPr>
-            <w:tcW w:w="1992" w:type="dxa"/>
-          </w:tcPr>
-          <w:p>
-            <w:pPr>
-              <w:cnfStyle w:val="000000100000" w:firstRow="0" w:lastRow="0" w:firstColumn="0" w:lastColumn="0" w:oddVBand="0" w:evenVBand="0" w:oddHBand="1" w:evenHBand="0" w:firstRowFirstColumn="0" w:firstRowLastColumn="0" w:lastRowFirstColumn="0" w:lastRowLastColumn="0"/>
-              <w:rPr>
-                <w:rFonts w:ascii="Arial" w:hAnsi="Arial" w:cs="Arial"/>
-                <w:sz w:val="24"/>
-                <w:szCs w:val="24"/>
-              </w:rPr>
-            </w:pPr>
-            <w:r>
-              <w:rPr>
-                <w:rFonts w:ascii="Arial" w:hAnsi="Arial" w:cs="Arial"/>
-                <w:sz w:val="24"/>
-                <w:szCs w:val="24"/>
-              </w:rPr>
-              <w:t>Primary Key</w:t>
-            </w:r>
-          </w:p>
-          <w:p>
-            <w:pPr>
-              <w:cnfStyle w:val="000000100000" w:firstRow="0" w:lastRow="0" w:firstColumn="0" w:lastColumn="0" w:oddVBand="0" w:evenVBand="0" w:oddHBand="1" w:evenHBand="0" w:firstRowFirstColumn="0" w:firstRowLastColumn="0" w:lastRowFirstColumn="0" w:lastRowLastColumn="0"/>
-              <w:rPr>
-                <w:rFonts w:ascii="Arial" w:hAnsi="Arial" w:cs="Arial"/>
-                <w:sz w:val="24"/>
-                <w:szCs w:val="24"/>
-              </w:rPr>
-            </w:pPr>
-            <w:r>
-              <w:rPr>
-                <w:rFonts w:ascii="Arial" w:hAnsi="Arial" w:cs="Arial"/>
-                <w:sz w:val="24"/>
-                <w:szCs w:val="24"/>
-              </w:rPr>
-              <w:t>Auto Increment</w:t>
-            </w:r>
-          </w:p>
-          <w:p>
-            <w:pPr>
-              <w:cnfStyle w:val="000000100000" w:firstRow="0" w:lastRow="0" w:firstColumn="0" w:lastColumn="0" w:oddVBand="0" w:evenVBand="0" w:oddHBand="1" w:evenHBand="0" w:firstRowFirstColumn="0" w:firstRowLastColumn="0" w:lastRowFirstColumn="0" w:lastRowLastColumn="0"/>
-              <w:rPr>
-                <w:rFonts w:ascii="Arial" w:hAnsi="Arial" w:cs="Arial"/>
-                <w:sz w:val="24"/>
-                <w:szCs w:val="24"/>
-              </w:rPr>
-            </w:pPr>
-            <w:r>
-              <w:rPr>
-                <w:rFonts w:ascii="Arial" w:hAnsi="Arial" w:cs="Arial"/>
-                <w:sz w:val="24"/>
-                <w:szCs w:val="24"/>
-              </w:rPr>
-              <w:t>Not Null</w:t>
-            </w:r>
-          </w:p>
-        </w:tc>
-        <w:tc>
-          <w:tcPr>
-            <w:tcW w:w="2316" w:type="dxa"/>
-          </w:tcPr>
-          <w:p>
-            <w:pPr>
-              <w:cnfStyle w:val="000000100000" w:firstRow="0" w:lastRow="0" w:firstColumn="0" w:lastColumn="0" w:oddVBand="0" w:evenVBand="0" w:oddHBand="1" w:evenHBand="0" w:firstRowFirstColumn="0" w:firstRowLastColumn="0" w:lastRowFirstColumn="0" w:lastRowLastColumn="0"/>
-              <w:rPr>
-                <w:rFonts w:ascii="Arial" w:hAnsi="Arial" w:cs="Arial"/>
-                <w:sz w:val="24"/>
-                <w:szCs w:val="24"/>
-              </w:rPr>
-            </w:pPr>
-            <w:proofErr w:type="spellStart"/>
-            <w:r>
-              <w:rPr>
-                <w:rFonts w:ascii="Arial" w:hAnsi="Arial" w:cs="Arial"/>
-                <w:sz w:val="24"/>
-                <w:szCs w:val="24"/>
-              </w:rPr>
-              <w:t>Int</w:t>
-            </w:r>
-            <w:proofErr w:type="spellEnd"/>
-            <w:r>
-              <w:rPr>
-                <w:rFonts w:ascii="Arial" w:hAnsi="Arial" w:cs="Arial"/>
-                <w:sz w:val="24"/>
-                <w:szCs w:val="24"/>
-              </w:rPr>
-              <w:t xml:space="preserve"> (11)</w:t>
-            </w:r>
-          </w:p>
-        </w:tc>
-        <w:tc>
-          <w:tcPr>
-            <w:tcW w:w="2622" w:type="dxa"/>
-          </w:tcPr>
-          <w:p>
-            <w:pPr>
-              <w:cnfStyle w:val="000000100000" w:firstRow="0" w:lastRow="0" w:firstColumn="0" w:lastColumn="0" w:oddVBand="0" w:evenVBand="0" w:oddHBand="1" w:evenHBand="0" w:firstRowFirstColumn="0" w:firstRowLastColumn="0" w:lastRowFirstColumn="0" w:lastRowLastColumn="0"/>
-              <w:rPr>
-                <w:rFonts w:ascii="Arial" w:hAnsi="Arial" w:cs="Arial"/>
-                <w:sz w:val="24"/>
-                <w:szCs w:val="24"/>
-              </w:rPr>
-            </w:pPr>
-            <w:r>
-              <w:rPr>
-                <w:rFonts w:ascii="Arial" w:hAnsi="Arial" w:cs="Arial"/>
-                <w:sz w:val="24"/>
-                <w:szCs w:val="24"/>
-              </w:rPr>
-              <w:t>The user id of the user.</w:t>
-            </w:r>
-          </w:p>
-        </w:tc>
-      </w:tr>
-      <w:tr>
-        <w:tc>
-          <w:tcPr>
-            <w:cnfStyle w:val="001000000000" w:firstRow="0" w:lastRow="0" w:firstColumn="1" w:lastColumn="0" w:oddVBand="0" w:evenVBand="0" w:oddHBand="0" w:evenHBand="0" w:firstRowFirstColumn="0" w:firstRowLastColumn="0" w:lastRowFirstColumn="0" w:lastRowLastColumn="0"/>
-            <w:tcW w:w="2420" w:type="dxa"/>
-          </w:tcPr>
-          <w:p>
-            <w:pPr>
-              <w:rPr>
-                <w:rFonts w:ascii="Arial" w:hAnsi="Arial" w:cs="Arial"/>
-                <w:sz w:val="24"/>
-                <w:szCs w:val="24"/>
-              </w:rPr>
-            </w:pPr>
-            <w:proofErr w:type="spellStart"/>
-            <w:r>
-              <w:rPr>
-                <w:rFonts w:ascii="Arial" w:hAnsi="Arial" w:cs="Arial"/>
-                <w:sz w:val="24"/>
-                <w:szCs w:val="24"/>
-              </w:rPr>
-              <w:t>firstName</w:t>
-            </w:r>
-            <w:proofErr w:type="spellEnd"/>
-          </w:p>
-        </w:tc>
-        <w:tc>
-          <w:tcPr>
-            <w:tcW w:w="1992" w:type="dxa"/>
-          </w:tcPr>
-          <w:p>
-            <w:pPr>
-              <w:cnfStyle w:val="000000000000" w:firstRow="0" w:lastRow="0" w:firstColumn="0" w:lastColumn="0" w:oddVBand="0" w:evenVBand="0" w:oddHBand="0" w:evenHBand="0" w:firstRowFirstColumn="0" w:firstRowLastColumn="0" w:lastRowFirstColumn="0" w:lastRowLastColumn="0"/>
-              <w:rPr>
-                <w:rFonts w:ascii="Arial" w:hAnsi="Arial" w:cs="Arial"/>
-                <w:sz w:val="24"/>
-                <w:szCs w:val="24"/>
-              </w:rPr>
-            </w:pPr>
-            <w:r>
-              <w:rPr>
-                <w:rFonts w:ascii="Arial" w:hAnsi="Arial" w:cs="Arial"/>
-                <w:sz w:val="24"/>
-                <w:szCs w:val="24"/>
-              </w:rPr>
-              <w:t>Not Null</w:t>
-            </w:r>
-          </w:p>
-        </w:tc>
-        <w:tc>
-          <w:tcPr>
-            <w:tcW w:w="2316" w:type="dxa"/>
-          </w:tcPr>
-          <w:p>
-            <w:pPr>
-              <w:cnfStyle w:val="000000000000" w:firstRow="0" w:lastRow="0" w:firstColumn="0" w:lastColumn="0" w:oddVBand="0" w:evenVBand="0" w:oddHBand="0" w:evenHBand="0" w:firstRowFirstColumn="0" w:firstRowLastColumn="0" w:lastRowFirstColumn="0" w:lastRowLastColumn="0"/>
-              <w:rPr>
-                <w:rFonts w:ascii="Arial" w:hAnsi="Arial" w:cs="Arial"/>
-                <w:sz w:val="24"/>
-                <w:szCs w:val="24"/>
-              </w:rPr>
-            </w:pPr>
-            <w:r>
-              <w:rPr>
-                <w:rFonts w:ascii="Arial" w:hAnsi="Arial" w:cs="Arial"/>
-                <w:sz w:val="24"/>
-                <w:szCs w:val="24"/>
-              </w:rPr>
-              <w:t>Varchar (50)</w:t>
-            </w:r>
-          </w:p>
-        </w:tc>
-        <w:tc>
-          <w:tcPr>
-            <w:tcW w:w="2622" w:type="dxa"/>
-          </w:tcPr>
-          <w:p>
-            <w:pPr>
-              <w:cnfStyle w:val="000000000000" w:firstRow="0" w:lastRow="0" w:firstColumn="0" w:lastColumn="0" w:oddVBand="0" w:evenVBand="0" w:oddHBand="0" w:evenHBand="0" w:firstRowFirstColumn="0" w:firstRowLastColumn="0" w:lastRowFirstColumn="0" w:lastRowLastColumn="0"/>
-              <w:rPr>
-                <w:rFonts w:ascii="Arial" w:hAnsi="Arial" w:cs="Arial"/>
-                <w:sz w:val="24"/>
-                <w:szCs w:val="24"/>
-              </w:rPr>
-            </w:pPr>
-            <w:r>
-              <w:rPr>
-                <w:rFonts w:ascii="Arial" w:hAnsi="Arial" w:cs="Arial"/>
-                <w:sz w:val="24"/>
-                <w:szCs w:val="24"/>
-              </w:rPr>
-              <w:t>The first name of the user.</w:t>
-            </w:r>
-          </w:p>
-        </w:tc>
-      </w:tr>
-      <w:tr>
-        <w:trPr>
-          <w:cnfStyle w:val="000000100000" w:firstRow="0" w:lastRow="0" w:firstColumn="0" w:lastColumn="0" w:oddVBand="0" w:evenVBand="0" w:oddHBand="1" w:evenHBand="0" w:firstRowFirstColumn="0" w:firstRowLastColumn="0" w:lastRowFirstColumn="0" w:lastRowLastColumn="0"/>
-        </w:trPr>
-        <w:tc>
-          <w:tcPr>
-            <w:cnfStyle w:val="001000000000" w:firstRow="0" w:lastRow="0" w:firstColumn="1" w:lastColumn="0" w:oddVBand="0" w:evenVBand="0" w:oddHBand="0" w:evenHBand="0" w:firstRowFirstColumn="0" w:firstRowLastColumn="0" w:lastRowFirstColumn="0" w:lastRowLastColumn="0"/>
-            <w:tcW w:w="2420" w:type="dxa"/>
-          </w:tcPr>
-          <w:p>
-            <w:pPr>
-              <w:rPr>
-                <w:rFonts w:ascii="Arial" w:hAnsi="Arial" w:cs="Arial"/>
-                <w:sz w:val="24"/>
-                <w:szCs w:val="24"/>
-              </w:rPr>
-            </w:pPr>
-            <w:proofErr w:type="spellStart"/>
-            <w:r>
-              <w:rPr>
-                <w:rFonts w:ascii="Arial" w:hAnsi="Arial" w:cs="Arial"/>
-                <w:sz w:val="24"/>
-                <w:szCs w:val="24"/>
-              </w:rPr>
-              <w:t>lastName</w:t>
-            </w:r>
-            <w:proofErr w:type="spellEnd"/>
-          </w:p>
-        </w:tc>
-        <w:tc>
-          <w:tcPr>
-            <w:tcW w:w="1992" w:type="dxa"/>
-          </w:tcPr>
-          <w:p>
-            <w:pPr>
-              <w:cnfStyle w:val="000000100000" w:firstRow="0" w:lastRow="0" w:firstColumn="0" w:lastColumn="0" w:oddVBand="0" w:evenVBand="0" w:oddHBand="1" w:evenHBand="0" w:firstRowFirstColumn="0" w:firstRowLastColumn="0" w:lastRowFirstColumn="0" w:lastRowLastColumn="0"/>
-              <w:rPr>
-                <w:rFonts w:ascii="Arial" w:hAnsi="Arial" w:cs="Arial"/>
-                <w:sz w:val="24"/>
-                <w:szCs w:val="24"/>
-              </w:rPr>
-            </w:pPr>
-            <w:r>
-              <w:rPr>
-                <w:rFonts w:ascii="Arial" w:hAnsi="Arial" w:cs="Arial"/>
-                <w:sz w:val="24"/>
-                <w:szCs w:val="24"/>
-              </w:rPr>
-              <w:t>Not Null</w:t>
-            </w:r>
-          </w:p>
-        </w:tc>
-        <w:tc>
-          <w:tcPr>
-            <w:tcW w:w="2316" w:type="dxa"/>
-          </w:tcPr>
-          <w:p>
-            <w:pPr>
-              <w:cnfStyle w:val="000000100000" w:firstRow="0" w:lastRow="0" w:firstColumn="0" w:lastColumn="0" w:oddVBand="0" w:evenVBand="0" w:oddHBand="1" w:evenHBand="0" w:firstRowFirstColumn="0" w:firstRowLastColumn="0" w:lastRowFirstColumn="0" w:lastRowLastColumn="0"/>
-              <w:rPr>
-                <w:rFonts w:ascii="Arial" w:hAnsi="Arial" w:cs="Arial"/>
-                <w:sz w:val="24"/>
-                <w:szCs w:val="24"/>
-              </w:rPr>
-            </w:pPr>
-            <w:r>
-              <w:rPr>
-                <w:rFonts w:ascii="Arial" w:hAnsi="Arial" w:cs="Arial"/>
-                <w:sz w:val="24"/>
-                <w:szCs w:val="24"/>
-              </w:rPr>
-              <w:t>Varchar (50)</w:t>
-            </w:r>
-          </w:p>
-        </w:tc>
-        <w:tc>
-          <w:tcPr>
-            <w:tcW w:w="2622" w:type="dxa"/>
-          </w:tcPr>
-          <w:p>
-            <w:pPr>
-              <w:cnfStyle w:val="000000100000" w:firstRow="0" w:lastRow="0" w:firstColumn="0" w:lastColumn="0" w:oddVBand="0" w:evenVBand="0" w:oddHBand="1" w:evenHBand="0" w:firstRowFirstColumn="0" w:firstRowLastColumn="0" w:lastRowFirstColumn="0" w:lastRowLastColumn="0"/>
-              <w:rPr>
-                <w:rFonts w:ascii="Arial" w:hAnsi="Arial" w:cs="Arial"/>
-                <w:sz w:val="24"/>
-                <w:szCs w:val="24"/>
-              </w:rPr>
-            </w:pPr>
-            <w:r>
-              <w:rPr>
-                <w:rFonts w:ascii="Arial" w:hAnsi="Arial" w:cs="Arial"/>
-                <w:sz w:val="24"/>
-                <w:szCs w:val="24"/>
-              </w:rPr>
-              <w:t>The last name of the user.</w:t>
-            </w:r>
-          </w:p>
-        </w:tc>
-      </w:tr>
-      <w:tr>
-        <w:tc>
-          <w:tcPr>
-            <w:cnfStyle w:val="001000000000" w:firstRow="0" w:lastRow="0" w:firstColumn="1" w:lastColumn="0" w:oddVBand="0" w:evenVBand="0" w:oddHBand="0" w:evenHBand="0" w:firstRowFirstColumn="0" w:firstRowLastColumn="0" w:lastRowFirstColumn="0" w:lastRowLastColumn="0"/>
-            <w:tcW w:w="2420" w:type="dxa"/>
-          </w:tcPr>
-          <w:p>
-            <w:pPr>
-              <w:rPr>
-                <w:rFonts w:ascii="Arial" w:hAnsi="Arial" w:cs="Arial"/>
-                <w:sz w:val="24"/>
-                <w:szCs w:val="24"/>
-              </w:rPr>
-            </w:pPr>
-            <w:proofErr w:type="spellStart"/>
-            <w:r>
-              <w:rPr>
-                <w:rFonts w:ascii="Arial" w:hAnsi="Arial" w:cs="Arial"/>
-                <w:sz w:val="24"/>
-                <w:szCs w:val="24"/>
-              </w:rPr>
-              <w:t>umEmail</w:t>
-            </w:r>
-            <w:proofErr w:type="spellEnd"/>
-          </w:p>
-        </w:tc>
-        <w:tc>
-          <w:tcPr>
-            <w:tcW w:w="1992" w:type="dxa"/>
-          </w:tcPr>
-          <w:p>
-            <w:pPr>
-              <w:cnfStyle w:val="000000000000" w:firstRow="0" w:lastRow="0" w:firstColumn="0" w:lastColumn="0" w:oddVBand="0" w:evenVBand="0" w:oddHBand="0" w:evenHBand="0" w:firstRowFirstColumn="0" w:firstRowLastColumn="0" w:lastRowFirstColumn="0" w:lastRowLastColumn="0"/>
-              <w:rPr>
-                <w:rFonts w:ascii="Arial" w:hAnsi="Arial" w:cs="Arial"/>
-                <w:sz w:val="24"/>
-                <w:szCs w:val="24"/>
-              </w:rPr>
-            </w:pPr>
-            <w:r>
-              <w:rPr>
-                <w:rFonts w:ascii="Arial" w:hAnsi="Arial" w:cs="Arial"/>
-                <w:sz w:val="24"/>
-                <w:szCs w:val="24"/>
-              </w:rPr>
-              <w:t>Unique</w:t>
-            </w:r>
-          </w:p>
-          <w:p>
-            <w:pPr>
-              <w:cnfStyle w:val="000000000000" w:firstRow="0" w:lastRow="0" w:firstColumn="0" w:lastColumn="0" w:oddVBand="0" w:evenVBand="0" w:oddHBand="0" w:evenHBand="0" w:firstRowFirstColumn="0" w:firstRowLastColumn="0" w:lastRowFirstColumn="0" w:lastRowLastColumn="0"/>
-              <w:rPr>
-                <w:rFonts w:ascii="Arial" w:hAnsi="Arial" w:cs="Arial"/>
-                <w:sz w:val="24"/>
-                <w:szCs w:val="24"/>
-              </w:rPr>
-            </w:pPr>
-            <w:r>
-              <w:rPr>
-                <w:rFonts w:ascii="Arial" w:hAnsi="Arial" w:cs="Arial"/>
-                <w:sz w:val="24"/>
-                <w:szCs w:val="24"/>
-              </w:rPr>
-              <w:t>Not Null</w:t>
-            </w:r>
-          </w:p>
-        </w:tc>
-        <w:tc>
-          <w:tcPr>
-            <w:tcW w:w="2316" w:type="dxa"/>
-          </w:tcPr>
-          <w:p>
-            <w:pPr>
-              <w:cnfStyle w:val="000000000000" w:firstRow="0" w:lastRow="0" w:firstColumn="0" w:lastColumn="0" w:oddVBand="0" w:evenVBand="0" w:oddHBand="0" w:evenHBand="0" w:firstRowFirstColumn="0" w:firstRowLastColumn="0" w:lastRowFirstColumn="0" w:lastRowLastColumn="0"/>
-              <w:rPr>
-                <w:rFonts w:ascii="Arial" w:hAnsi="Arial" w:cs="Arial"/>
-                <w:sz w:val="24"/>
-                <w:szCs w:val="24"/>
-              </w:rPr>
-            </w:pPr>
-            <w:r>
-              <w:rPr>
-                <w:rFonts w:ascii="Arial" w:hAnsi="Arial" w:cs="Arial"/>
-                <w:sz w:val="24"/>
-                <w:szCs w:val="24"/>
-              </w:rPr>
-              <w:t>Varchar (50)</w:t>
-            </w:r>
-          </w:p>
-        </w:tc>
-        <w:tc>
-          <w:tcPr>
-            <w:tcW w:w="2622" w:type="dxa"/>
-          </w:tcPr>
-          <w:p>
-            <w:pPr>
-              <w:cnfStyle w:val="000000000000" w:firstRow="0" w:lastRow="0" w:firstColumn="0" w:lastColumn="0" w:oddVBand="0" w:evenVBand="0" w:oddHBand="0" w:evenHBand="0" w:firstRowFirstColumn="0" w:firstRowLastColumn="0" w:lastRowFirstColumn="0" w:lastRowLastColumn="0"/>
-              <w:rPr>
-                <w:rFonts w:ascii="Arial" w:hAnsi="Arial" w:cs="Arial"/>
-                <w:sz w:val="24"/>
-                <w:szCs w:val="24"/>
-              </w:rPr>
-            </w:pPr>
-            <w:r>
-              <w:rPr>
-                <w:rFonts w:ascii="Arial" w:hAnsi="Arial" w:cs="Arial"/>
-                <w:sz w:val="24"/>
-                <w:szCs w:val="24"/>
-              </w:rPr>
-              <w:t>The University of Manitoba email address of the user.</w:t>
-            </w:r>
-          </w:p>
-        </w:tc>
-      </w:tr>
-      <w:tr>
-        <w:trPr>
-          <w:cnfStyle w:val="000000100000" w:firstRow="0" w:lastRow="0" w:firstColumn="0" w:lastColumn="0" w:oddVBand="0" w:evenVBand="0" w:oddHBand="1" w:evenHBand="0" w:firstRowFirstColumn="0" w:firstRowLastColumn="0" w:lastRowFirstColumn="0" w:lastRowLastColumn="0"/>
-        </w:trPr>
-        <w:tc>
-          <w:tcPr>
-            <w:cnfStyle w:val="001000000000" w:firstRow="0" w:lastRow="0" w:firstColumn="1" w:lastColumn="0" w:oddVBand="0" w:evenVBand="0" w:oddHBand="0" w:evenHBand="0" w:firstRowFirstColumn="0" w:firstRowLastColumn="0" w:lastRowFirstColumn="0" w:lastRowLastColumn="0"/>
-            <w:tcW w:w="2420" w:type="dxa"/>
-          </w:tcPr>
-          <w:p>
-            <w:pPr>
-              <w:rPr>
-                <w:rFonts w:ascii="Arial" w:hAnsi="Arial" w:cs="Arial"/>
-                <w:sz w:val="24"/>
-                <w:szCs w:val="24"/>
-              </w:rPr>
-            </w:pPr>
-            <w:proofErr w:type="spellStart"/>
-            <w:r>
-              <w:rPr>
-                <w:rFonts w:ascii="Arial" w:hAnsi="Arial" w:cs="Arial"/>
-                <w:sz w:val="24"/>
-                <w:szCs w:val="24"/>
-              </w:rPr>
-              <w:t>phoneNumber</w:t>
-            </w:r>
-            <w:proofErr w:type="spellEnd"/>
-          </w:p>
-        </w:tc>
-        <w:tc>
-          <w:tcPr>
-            <w:tcW w:w="1992" w:type="dxa"/>
-          </w:tcPr>
-          <w:p>
-            <w:pPr>
-              <w:cnfStyle w:val="000000100000" w:firstRow="0" w:lastRow="0" w:firstColumn="0" w:lastColumn="0" w:oddVBand="0" w:evenVBand="0" w:oddHBand="1" w:evenHBand="0" w:firstRowFirstColumn="0" w:firstRowLastColumn="0" w:lastRowFirstColumn="0" w:lastRowLastColumn="0"/>
-              <w:rPr>
-                <w:rFonts w:ascii="Arial" w:hAnsi="Arial" w:cs="Arial"/>
-                <w:sz w:val="24"/>
-                <w:szCs w:val="24"/>
-              </w:rPr>
-            </w:pPr>
-            <w:r>
-              <w:rPr>
-                <w:rFonts w:ascii="Arial" w:hAnsi="Arial" w:cs="Arial"/>
-                <w:sz w:val="24"/>
-                <w:szCs w:val="24"/>
-              </w:rPr>
-              <w:t>Nullable</w:t>
-            </w:r>
-          </w:p>
-        </w:tc>
-        <w:tc>
-          <w:tcPr>
-            <w:tcW w:w="2316" w:type="dxa"/>
-          </w:tcPr>
-          <w:p>
-            <w:pPr>
-              <w:cnfStyle w:val="000000100000" w:firstRow="0" w:lastRow="0" w:firstColumn="0" w:lastColumn="0" w:oddVBand="0" w:evenVBand="0" w:oddHBand="1" w:evenHBand="0" w:firstRowFirstColumn="0" w:firstRowLastColumn="0" w:lastRowFirstColumn="0" w:lastRowLastColumn="0"/>
-              <w:rPr>
-                <w:rFonts w:ascii="Arial" w:hAnsi="Arial" w:cs="Arial"/>
-                <w:sz w:val="24"/>
-                <w:szCs w:val="24"/>
-              </w:rPr>
-            </w:pPr>
-            <w:r>
-              <w:rPr>
-                <w:rFonts w:ascii="Arial" w:hAnsi="Arial" w:cs="Arial"/>
-                <w:sz w:val="24"/>
-                <w:szCs w:val="24"/>
-              </w:rPr>
-              <w:t>Varchar (50)</w:t>
-            </w:r>
-          </w:p>
-        </w:tc>
-        <w:tc>
-          <w:tcPr>
-            <w:tcW w:w="2622" w:type="dxa"/>
-          </w:tcPr>
-          <w:p>
-            <w:pPr>
-              <w:cnfStyle w:val="000000100000" w:firstRow="0" w:lastRow="0" w:firstColumn="0" w:lastColumn="0" w:oddVBand="0" w:evenVBand="0" w:oddHBand="1" w:evenHBand="0" w:firstRowFirstColumn="0" w:firstRowLastColumn="0" w:lastRowFirstColumn="0" w:lastRowLastColumn="0"/>
-              <w:rPr>
-                <w:rFonts w:ascii="Arial" w:hAnsi="Arial" w:cs="Arial"/>
-                <w:sz w:val="24"/>
-                <w:szCs w:val="24"/>
-              </w:rPr>
-            </w:pPr>
-            <w:r>
-              <w:rPr>
-                <w:rFonts w:ascii="Arial" w:hAnsi="Arial" w:cs="Arial"/>
-                <w:sz w:val="24"/>
-                <w:szCs w:val="24"/>
-              </w:rPr>
-              <w:t>The phone number of the user.</w:t>
-            </w:r>
-          </w:p>
-        </w:tc>
-      </w:tr>
-    </w:tbl>
-    <w:p>
-      <w:pPr>
-        <w:rPr>
-          <w:rFonts w:ascii="Arial" w:hAnsi="Arial" w:cs="Arial"/>
-          <w:sz w:val="24"/>
-          <w:szCs w:val="24"/>
-        </w:rPr>
-      </w:pPr>
-    </w:p>
-    <w:p>
-      <w:pPr>
-        <w:rPr>
-          <w:rFonts w:ascii="Arial" w:hAnsi="Arial" w:cs="Arial"/>
-          <w:sz w:val="24"/>
-          <w:szCs w:val="24"/>
-        </w:rPr>
-      </w:pPr>
       <w:r>
         <w:rPr>
           <w:rFonts w:ascii="Arial" w:hAnsi="Arial" w:cs="Arial"/>
@@ -2136,6 +1398,8 @@
         </w:rPr>
         <w:t xml:space="preserve"> </w:t>
       </w:r>
+      <w:bookmarkStart w:id="0" w:name="_GoBack"/>
+      <w:bookmarkEnd w:id="0"/>
     </w:p>
     <w:sectPr>
       <w:pgSz w:w="12240" w:h="15840"/>

</xml_diff>

<commit_message>
made delete ads component and removed deleted_on field for advertisement table
</commit_message>
<xml_diff>
--- a/documentation/schemas_documentation.docx
+++ b/documentation/schemas_documentation.docx
@@ -101,7 +101,7 @@
         <w:tc>
           <w:tcPr>
             <w:cnfStyle w:val="001000000000" w:firstRow="0" w:lastRow="0" w:firstColumn="1" w:lastColumn="0" w:oddVBand="0" w:evenVBand="0" w:oddHBand="0" w:evenHBand="0" w:firstRowFirstColumn="0" w:firstRowLastColumn="0" w:lastRowFirstColumn="0" w:lastRowLastColumn="0"/>
-            <w:tcW w:w="2420" w:type="dxa"/>
+            <w:tcW w:w="2332" w:type="dxa"/>
           </w:tcPr>
           <w:p>
             <w:pPr>
@@ -123,7 +123,7 @@
         </w:tc>
         <w:tc>
           <w:tcPr>
-            <w:tcW w:w="1992" w:type="dxa"/>
+            <w:tcW w:w="2472" w:type="dxa"/>
           </w:tcPr>
           <w:p>
             <w:pPr>
@@ -146,7 +146,7 @@
         </w:tc>
         <w:tc>
           <w:tcPr>
-            <w:tcW w:w="2316" w:type="dxa"/>
+            <w:tcW w:w="2043" w:type="dxa"/>
           </w:tcPr>
           <w:p>
             <w:pPr>
@@ -169,7 +169,7 @@
         </w:tc>
         <w:tc>
           <w:tcPr>
-            <w:tcW w:w="2622" w:type="dxa"/>
+            <w:tcW w:w="2503" w:type="dxa"/>
           </w:tcPr>
           <w:p>
             <w:pPr>
@@ -198,7 +198,7 @@
         <w:tc>
           <w:tcPr>
             <w:cnfStyle w:val="001000000000" w:firstRow="0" w:lastRow="0" w:firstColumn="1" w:lastColumn="0" w:oddVBand="0" w:evenVBand="0" w:oddHBand="0" w:evenHBand="0" w:firstRowFirstColumn="0" w:firstRowLastColumn="0" w:lastRowFirstColumn="0" w:lastRowLastColumn="0"/>
-            <w:tcW w:w="2420" w:type="dxa"/>
+            <w:tcW w:w="2332" w:type="dxa"/>
           </w:tcPr>
           <w:p>
             <w:pPr>
@@ -222,7 +222,7 @@
         </w:tc>
         <w:tc>
           <w:tcPr>
-            <w:tcW w:w="1992" w:type="dxa"/>
+            <w:tcW w:w="2472" w:type="dxa"/>
           </w:tcPr>
           <w:p>
             <w:pPr>
@@ -281,7 +281,7 @@
         </w:tc>
         <w:tc>
           <w:tcPr>
-            <w:tcW w:w="2316" w:type="dxa"/>
+            <w:tcW w:w="2043" w:type="dxa"/>
           </w:tcPr>
           <w:p>
             <w:pPr>
@@ -314,7 +314,7 @@
         </w:tc>
         <w:tc>
           <w:tcPr>
-            <w:tcW w:w="2622" w:type="dxa"/>
+            <w:tcW w:w="2503" w:type="dxa"/>
           </w:tcPr>
           <w:p>
             <w:pPr>
@@ -340,7 +340,7 @@
         <w:tc>
           <w:tcPr>
             <w:cnfStyle w:val="001000000000" w:firstRow="0" w:lastRow="0" w:firstColumn="1" w:lastColumn="0" w:oddVBand="0" w:evenVBand="0" w:oddHBand="0" w:evenHBand="0" w:firstRowFirstColumn="0" w:firstRowLastColumn="0" w:lastRowFirstColumn="0" w:lastRowLastColumn="0"/>
-            <w:tcW w:w="2420" w:type="dxa"/>
+            <w:tcW w:w="2332" w:type="dxa"/>
           </w:tcPr>
           <w:p>
             <w:pPr>
@@ -364,7 +364,7 @@
         </w:tc>
         <w:tc>
           <w:tcPr>
-            <w:tcW w:w="1992" w:type="dxa"/>
+            <w:tcW w:w="2472" w:type="dxa"/>
           </w:tcPr>
           <w:p>
             <w:pPr>
@@ -387,7 +387,7 @@
         </w:tc>
         <w:tc>
           <w:tcPr>
-            <w:tcW w:w="2316" w:type="dxa"/>
+            <w:tcW w:w="2043" w:type="dxa"/>
           </w:tcPr>
           <w:p>
             <w:pPr>
@@ -410,7 +410,7 @@
         </w:tc>
         <w:tc>
           <w:tcPr>
-            <w:tcW w:w="2622" w:type="dxa"/>
+            <w:tcW w:w="2503" w:type="dxa"/>
           </w:tcPr>
           <w:p>
             <w:pPr>
@@ -457,7 +457,7 @@
         <w:tc>
           <w:tcPr>
             <w:cnfStyle w:val="001000000000" w:firstRow="0" w:lastRow="0" w:firstColumn="1" w:lastColumn="0" w:oddVBand="0" w:evenVBand="0" w:oddHBand="0" w:evenHBand="0" w:firstRowFirstColumn="0" w:firstRowLastColumn="0" w:lastRowFirstColumn="0" w:lastRowLastColumn="0"/>
-            <w:tcW w:w="2420" w:type="dxa"/>
+            <w:tcW w:w="2332" w:type="dxa"/>
           </w:tcPr>
           <w:p>
             <w:pPr>
@@ -479,7 +479,7 @@
         </w:tc>
         <w:tc>
           <w:tcPr>
-            <w:tcW w:w="1992" w:type="dxa"/>
+            <w:tcW w:w="2472" w:type="dxa"/>
           </w:tcPr>
           <w:p>
             <w:pPr>
@@ -502,7 +502,7 @@
         </w:tc>
         <w:tc>
           <w:tcPr>
-            <w:tcW w:w="2316" w:type="dxa"/>
+            <w:tcW w:w="2043" w:type="dxa"/>
           </w:tcPr>
           <w:p>
             <w:pPr>
@@ -525,7 +525,7 @@
         </w:tc>
         <w:tc>
           <w:tcPr>
-            <w:tcW w:w="2622" w:type="dxa"/>
+            <w:tcW w:w="2503" w:type="dxa"/>
           </w:tcPr>
           <w:p>
             <w:pPr>
@@ -559,7 +559,7 @@
         <w:tc>
           <w:tcPr>
             <w:cnfStyle w:val="001000000000" w:firstRow="0" w:lastRow="0" w:firstColumn="1" w:lastColumn="0" w:oddVBand="0" w:evenVBand="0" w:oddHBand="0" w:evenHBand="0" w:firstRowFirstColumn="0" w:firstRowLastColumn="0" w:lastRowFirstColumn="0" w:lastRowLastColumn="0"/>
-            <w:tcW w:w="2420" w:type="dxa"/>
+            <w:tcW w:w="2332" w:type="dxa"/>
           </w:tcPr>
           <w:p>
             <w:pPr>
@@ -581,7 +581,7 @@
         </w:tc>
         <w:tc>
           <w:tcPr>
-            <w:tcW w:w="1992" w:type="dxa"/>
+            <w:tcW w:w="2472" w:type="dxa"/>
           </w:tcPr>
           <w:p>
             <w:pPr>
@@ -604,7 +604,7 @@
         </w:tc>
         <w:tc>
           <w:tcPr>
-            <w:tcW w:w="2316" w:type="dxa"/>
+            <w:tcW w:w="2043" w:type="dxa"/>
           </w:tcPr>
           <w:p>
             <w:pPr>
@@ -643,7 +643,7 @@
         </w:tc>
         <w:tc>
           <w:tcPr>
-            <w:tcW w:w="2622" w:type="dxa"/>
+            <w:tcW w:w="2503" w:type="dxa"/>
           </w:tcPr>
           <w:p>
             <w:pPr>
@@ -680,7 +680,7 @@
         <w:tc>
           <w:tcPr>
             <w:cnfStyle w:val="001000000000" w:firstRow="0" w:lastRow="0" w:firstColumn="1" w:lastColumn="0" w:oddVBand="0" w:evenVBand="0" w:oddHBand="0" w:evenHBand="0" w:firstRowFirstColumn="0" w:firstRowLastColumn="0" w:lastRowFirstColumn="0" w:lastRowLastColumn="0"/>
-            <w:tcW w:w="2420" w:type="dxa"/>
+            <w:tcW w:w="2332" w:type="dxa"/>
           </w:tcPr>
           <w:p>
             <w:pPr>
@@ -710,7 +710,7 @@
         </w:tc>
         <w:tc>
           <w:tcPr>
-            <w:tcW w:w="1992" w:type="dxa"/>
+            <w:tcW w:w="2472" w:type="dxa"/>
           </w:tcPr>
           <w:p>
             <w:pPr>
@@ -741,7 +741,7 @@
         </w:tc>
         <w:tc>
           <w:tcPr>
-            <w:tcW w:w="2316" w:type="dxa"/>
+            <w:tcW w:w="2043" w:type="dxa"/>
           </w:tcPr>
           <w:p>
             <w:pPr>
@@ -764,7 +764,7 @@
         </w:tc>
         <w:tc>
           <w:tcPr>
-            <w:tcW w:w="2622" w:type="dxa"/>
+            <w:tcW w:w="2503" w:type="dxa"/>
           </w:tcPr>
           <w:p>
             <w:pPr>
@@ -798,7 +798,7 @@
         <w:tc>
           <w:tcPr>
             <w:cnfStyle w:val="001000000000" w:firstRow="0" w:lastRow="0" w:firstColumn="1" w:lastColumn="0" w:oddVBand="0" w:evenVBand="0" w:oddHBand="0" w:evenHBand="0" w:firstRowFirstColumn="0" w:firstRowLastColumn="0" w:lastRowFirstColumn="0" w:lastRowLastColumn="0"/>
-            <w:tcW w:w="2420" w:type="dxa"/>
+            <w:tcW w:w="2332" w:type="dxa"/>
           </w:tcPr>
           <w:p>
             <w:pPr>
@@ -822,7 +822,7 @@
         </w:tc>
         <w:tc>
           <w:tcPr>
-            <w:tcW w:w="1992" w:type="dxa"/>
+            <w:tcW w:w="2472" w:type="dxa"/>
           </w:tcPr>
           <w:p>
             <w:pPr>
@@ -863,7 +863,7 @@
         </w:tc>
         <w:tc>
           <w:tcPr>
-            <w:tcW w:w="2316" w:type="dxa"/>
+            <w:tcW w:w="2043" w:type="dxa"/>
           </w:tcPr>
           <w:p>
             <w:pPr>
@@ -894,7 +894,7 @@
         </w:tc>
         <w:tc>
           <w:tcPr>
-            <w:tcW w:w="2622" w:type="dxa"/>
+            <w:tcW w:w="2503" w:type="dxa"/>
           </w:tcPr>
           <w:p>
             <w:pPr>
@@ -923,7 +923,7 @@
         <w:tc>
           <w:tcPr>
             <w:cnfStyle w:val="001000000000" w:firstRow="0" w:lastRow="0" w:firstColumn="1" w:lastColumn="0" w:oddVBand="0" w:evenVBand="0" w:oddHBand="0" w:evenHBand="0" w:firstRowFirstColumn="0" w:firstRowLastColumn="0" w:lastRowFirstColumn="0" w:lastRowLastColumn="0"/>
-            <w:tcW w:w="2420" w:type="dxa"/>
+            <w:tcW w:w="2332" w:type="dxa"/>
           </w:tcPr>
           <w:p>
             <w:pPr>
@@ -947,7 +947,7 @@
         </w:tc>
         <w:tc>
           <w:tcPr>
-            <w:tcW w:w="1992" w:type="dxa"/>
+            <w:tcW w:w="2472" w:type="dxa"/>
           </w:tcPr>
           <w:p>
             <w:pPr>
@@ -988,7 +988,7 @@
         </w:tc>
         <w:tc>
           <w:tcPr>
-            <w:tcW w:w="2316" w:type="dxa"/>
+            <w:tcW w:w="2043" w:type="dxa"/>
           </w:tcPr>
           <w:p>
             <w:pPr>
@@ -1019,7 +1019,7 @@
         </w:tc>
         <w:tc>
           <w:tcPr>
-            <w:tcW w:w="2622" w:type="dxa"/>
+            <w:tcW w:w="2503" w:type="dxa"/>
           </w:tcPr>
           <w:p>
             <w:pPr>
@@ -1045,16 +1045,18 @@
         <w:tc>
           <w:tcPr>
             <w:cnfStyle w:val="001000000000" w:firstRow="0" w:lastRow="0" w:firstColumn="1" w:lastColumn="0" w:oddVBand="0" w:evenVBand="0" w:oddHBand="0" w:evenHBand="0" w:firstRowFirstColumn="0" w:firstRowLastColumn="0" w:lastRowFirstColumn="0" w:lastRowLastColumn="0"/>
-            <w:tcW w:w="2420" w:type="dxa"/>
-          </w:tcPr>
-          <w:p>
-            <w:pPr>
-              <w:rPr>
-                <w:rFonts w:ascii="Arial" w:hAnsi="Arial" w:cs="Arial"/>
-                <w:sz w:val="24"/>
-                <w:szCs w:val="24"/>
-              </w:rPr>
-            </w:pPr>
+            <w:tcW w:w="2332" w:type="dxa"/>
+          </w:tcPr>
+          <w:p>
+            <w:pPr>
+              <w:rPr>
+                <w:rFonts w:ascii="Arial" w:hAnsi="Arial" w:cs="Arial"/>
+                <w:sz w:val="24"/>
+                <w:szCs w:val="24"/>
+              </w:rPr>
+            </w:pPr>
+            <w:bookmarkStart w:id="0" w:name="_GoBack"/>
+            <w:bookmarkEnd w:id="0"/>
             <w:proofErr w:type="spellStart"/>
             <w:r>
               <w:rPr>
@@ -1062,14 +1064,14 @@
                 <w:sz w:val="24"/>
                 <w:szCs w:val="24"/>
               </w:rPr>
-              <w:t>deleted_on</w:t>
+              <w:t>imageUrl</w:t>
             </w:r>
             <w:proofErr w:type="spellEnd"/>
           </w:p>
         </w:tc>
         <w:tc>
           <w:tcPr>
-            <w:tcW w:w="1992" w:type="dxa"/>
+            <w:tcW w:w="2472" w:type="dxa"/>
           </w:tcPr>
           <w:p>
             <w:pPr>
@@ -1086,13 +1088,13 @@
                 <w:sz w:val="24"/>
                 <w:szCs w:val="24"/>
               </w:rPr>
-              <w:t>Nullable</w:t>
-            </w:r>
-          </w:p>
-        </w:tc>
-        <w:tc>
-          <w:tcPr>
-            <w:tcW w:w="2316" w:type="dxa"/>
+              <w:t>Not Null</w:t>
+            </w:r>
+          </w:p>
+        </w:tc>
+        <w:tc>
+          <w:tcPr>
+            <w:tcW w:w="2043" w:type="dxa"/>
           </w:tcPr>
           <w:p>
             <w:pPr>
@@ -1109,21 +1111,13 @@
                 <w:sz w:val="24"/>
                 <w:szCs w:val="24"/>
               </w:rPr>
-              <w:t>Date</w:t>
-            </w:r>
-            <w:r>
-              <w:rPr>
-                <w:rFonts w:ascii="Arial" w:hAnsi="Arial" w:cs="Arial"/>
-                <w:sz w:val="24"/>
-                <w:szCs w:val="24"/>
-              </w:rPr>
-              <w:t>time</w:t>
-            </w:r>
-          </w:p>
-        </w:tc>
-        <w:tc>
-          <w:tcPr>
-            <w:tcW w:w="2622" w:type="dxa"/>
+              <w:t>Varchar (100)</w:t>
+            </w:r>
+          </w:p>
+        </w:tc>
+        <w:tc>
+          <w:tcPr>
+            <w:tcW w:w="2503" w:type="dxa"/>
           </w:tcPr>
           <w:p>
             <w:pPr>
@@ -1140,23 +1134,25 @@
                 <w:sz w:val="24"/>
                 <w:szCs w:val="24"/>
               </w:rPr>
-              <w:t xml:space="preserve">The date that the advertisement was removed/deleted. It can be null because if the advertisement was just created, it will not </w:t>
-            </w:r>
-            <w:r>
-              <w:rPr>
-                <w:rFonts w:ascii="Arial" w:hAnsi="Arial" w:cs="Arial"/>
-                <w:sz w:val="24"/>
-                <w:szCs w:val="24"/>
-              </w:rPr>
-              <w:t>have been removed</w:t>
-            </w:r>
-            <w:r>
-              <w:rPr>
-                <w:rFonts w:ascii="Arial" w:hAnsi="Arial" w:cs="Arial"/>
-                <w:sz w:val="24"/>
-                <w:szCs w:val="24"/>
-              </w:rPr>
-              <w:t xml:space="preserve"> already.</w:t>
+              <w:t xml:space="preserve">The </w:t>
+            </w:r>
+            <w:proofErr w:type="spellStart"/>
+            <w:r>
+              <w:rPr>
+                <w:rFonts w:ascii="Arial" w:hAnsi="Arial" w:cs="Arial"/>
+                <w:sz w:val="24"/>
+                <w:szCs w:val="24"/>
+              </w:rPr>
+              <w:t>url</w:t>
+            </w:r>
+            <w:proofErr w:type="spellEnd"/>
+            <w:r>
+              <w:rPr>
+                <w:rFonts w:ascii="Arial" w:hAnsi="Arial" w:cs="Arial"/>
+                <w:sz w:val="24"/>
+                <w:szCs w:val="24"/>
+              </w:rPr>
+              <w:t xml:space="preserve"> of the image of the product for the advertisement</w:t>
             </w:r>
           </w:p>
         </w:tc>
@@ -1168,31 +1164,29 @@
         <w:tc>
           <w:tcPr>
             <w:cnfStyle w:val="001000000000" w:firstRow="0" w:lastRow="0" w:firstColumn="1" w:lastColumn="0" w:oddVBand="0" w:evenVBand="0" w:oddHBand="0" w:evenHBand="0" w:firstRowFirstColumn="0" w:firstRowLastColumn="0" w:lastRowFirstColumn="0" w:lastRowLastColumn="0"/>
-            <w:tcW w:w="2420" w:type="dxa"/>
-          </w:tcPr>
-          <w:p>
-            <w:pPr>
-              <w:rPr>
-                <w:rFonts w:ascii="Arial" w:hAnsi="Arial" w:cs="Arial"/>
-                <w:sz w:val="24"/>
-                <w:szCs w:val="24"/>
-              </w:rPr>
-            </w:pPr>
-            <w:proofErr w:type="spellStart"/>
-            <w:r>
-              <w:rPr>
-                <w:rFonts w:ascii="Arial" w:hAnsi="Arial" w:cs="Arial"/>
-                <w:sz w:val="24"/>
-                <w:szCs w:val="24"/>
-              </w:rPr>
-              <w:t>imageUrl</w:t>
-            </w:r>
-            <w:proofErr w:type="spellEnd"/>
-          </w:p>
-        </w:tc>
-        <w:tc>
-          <w:tcPr>
-            <w:tcW w:w="1992" w:type="dxa"/>
+            <w:tcW w:w="2332" w:type="dxa"/>
+          </w:tcPr>
+          <w:p>
+            <w:pPr>
+              <w:rPr>
+                <w:rFonts w:ascii="Arial" w:hAnsi="Arial" w:cs="Arial"/>
+                <w:sz w:val="24"/>
+                <w:szCs w:val="24"/>
+              </w:rPr>
+            </w:pPr>
+            <w:r>
+              <w:rPr>
+                <w:rFonts w:ascii="Arial" w:hAnsi="Arial" w:cs="Arial"/>
+                <w:sz w:val="24"/>
+                <w:szCs w:val="24"/>
+              </w:rPr>
+              <w:t>category</w:t>
+            </w:r>
+          </w:p>
+        </w:tc>
+        <w:tc>
+          <w:tcPr>
+            <w:tcW w:w="2472" w:type="dxa"/>
           </w:tcPr>
           <w:p>
             <w:pPr>
@@ -1215,7 +1209,7 @@
         </w:tc>
         <w:tc>
           <w:tcPr>
-            <w:tcW w:w="2316" w:type="dxa"/>
+            <w:tcW w:w="2043" w:type="dxa"/>
           </w:tcPr>
           <w:p>
             <w:pPr>
@@ -1232,129 +1226,17 @@
                 <w:sz w:val="24"/>
                 <w:szCs w:val="24"/>
               </w:rPr>
-              <w:t>Varchar (100)</w:t>
-            </w:r>
-          </w:p>
-        </w:tc>
-        <w:tc>
-          <w:tcPr>
-            <w:tcW w:w="2622" w:type="dxa"/>
+              <w:t>Varchar (50)</w:t>
+            </w:r>
+          </w:p>
+        </w:tc>
+        <w:tc>
+          <w:tcPr>
+            <w:tcW w:w="2503" w:type="dxa"/>
           </w:tcPr>
           <w:p>
             <w:pPr>
               <w:cnfStyle w:val="000000100000" w:firstRow="0" w:lastRow="0" w:firstColumn="0" w:lastColumn="0" w:oddVBand="0" w:evenVBand="0" w:oddHBand="1" w:evenHBand="0" w:firstRowFirstColumn="0" w:firstRowLastColumn="0" w:lastRowFirstColumn="0" w:lastRowLastColumn="0"/>
-              <w:rPr>
-                <w:rFonts w:ascii="Arial" w:hAnsi="Arial" w:cs="Arial"/>
-                <w:sz w:val="24"/>
-                <w:szCs w:val="24"/>
-              </w:rPr>
-            </w:pPr>
-            <w:r>
-              <w:rPr>
-                <w:rFonts w:ascii="Arial" w:hAnsi="Arial" w:cs="Arial"/>
-                <w:sz w:val="24"/>
-                <w:szCs w:val="24"/>
-              </w:rPr>
-              <w:t xml:space="preserve">The </w:t>
-            </w:r>
-            <w:proofErr w:type="spellStart"/>
-            <w:r>
-              <w:rPr>
-                <w:rFonts w:ascii="Arial" w:hAnsi="Arial" w:cs="Arial"/>
-                <w:sz w:val="24"/>
-                <w:szCs w:val="24"/>
-              </w:rPr>
-              <w:t>url</w:t>
-            </w:r>
-            <w:proofErr w:type="spellEnd"/>
-            <w:r>
-              <w:rPr>
-                <w:rFonts w:ascii="Arial" w:hAnsi="Arial" w:cs="Arial"/>
-                <w:sz w:val="24"/>
-                <w:szCs w:val="24"/>
-              </w:rPr>
-              <w:t xml:space="preserve"> of the image of the product for the advertisement</w:t>
-            </w:r>
-          </w:p>
-        </w:tc>
-      </w:tr>
-      <w:tr>
-        <w:tc>
-          <w:tcPr>
-            <w:cnfStyle w:val="001000000000" w:firstRow="0" w:lastRow="0" w:firstColumn="1" w:lastColumn="0" w:oddVBand="0" w:evenVBand="0" w:oddHBand="0" w:evenHBand="0" w:firstRowFirstColumn="0" w:firstRowLastColumn="0" w:lastRowFirstColumn="0" w:lastRowLastColumn="0"/>
-            <w:tcW w:w="2420" w:type="dxa"/>
-          </w:tcPr>
-          <w:p>
-            <w:pPr>
-              <w:rPr>
-                <w:rFonts w:ascii="Arial" w:hAnsi="Arial" w:cs="Arial"/>
-                <w:sz w:val="24"/>
-                <w:szCs w:val="24"/>
-              </w:rPr>
-            </w:pPr>
-            <w:r>
-              <w:rPr>
-                <w:rFonts w:ascii="Arial" w:hAnsi="Arial" w:cs="Arial"/>
-                <w:sz w:val="24"/>
-                <w:szCs w:val="24"/>
-              </w:rPr>
-              <w:t>category</w:t>
-            </w:r>
-          </w:p>
-        </w:tc>
-        <w:tc>
-          <w:tcPr>
-            <w:tcW w:w="1992" w:type="dxa"/>
-          </w:tcPr>
-          <w:p>
-            <w:pPr>
-              <w:cnfStyle w:val="000000000000" w:firstRow="0" w:lastRow="0" w:firstColumn="0" w:lastColumn="0" w:oddVBand="0" w:evenVBand="0" w:oddHBand="0" w:evenHBand="0" w:firstRowFirstColumn="0" w:firstRowLastColumn="0" w:lastRowFirstColumn="0" w:lastRowLastColumn="0"/>
-              <w:rPr>
-                <w:rFonts w:ascii="Arial" w:hAnsi="Arial" w:cs="Arial"/>
-                <w:sz w:val="24"/>
-                <w:szCs w:val="24"/>
-              </w:rPr>
-            </w:pPr>
-            <w:r>
-              <w:rPr>
-                <w:rFonts w:ascii="Arial" w:hAnsi="Arial" w:cs="Arial"/>
-                <w:sz w:val="24"/>
-                <w:szCs w:val="24"/>
-              </w:rPr>
-              <w:t>Not Null</w:t>
-            </w:r>
-          </w:p>
-        </w:tc>
-        <w:tc>
-          <w:tcPr>
-            <w:tcW w:w="2316" w:type="dxa"/>
-          </w:tcPr>
-          <w:p>
-            <w:pPr>
-              <w:cnfStyle w:val="000000000000" w:firstRow="0" w:lastRow="0" w:firstColumn="0" w:lastColumn="0" w:oddVBand="0" w:evenVBand="0" w:oddHBand="0" w:evenHBand="0" w:firstRowFirstColumn="0" w:firstRowLastColumn="0" w:lastRowFirstColumn="0" w:lastRowLastColumn="0"/>
-              <w:rPr>
-                <w:rFonts w:ascii="Arial" w:hAnsi="Arial" w:cs="Arial"/>
-                <w:sz w:val="24"/>
-                <w:szCs w:val="24"/>
-              </w:rPr>
-            </w:pPr>
-            <w:r>
-              <w:rPr>
-                <w:rFonts w:ascii="Arial" w:hAnsi="Arial" w:cs="Arial"/>
-                <w:sz w:val="24"/>
-                <w:szCs w:val="24"/>
-              </w:rPr>
-              <w:t>Varchar (50)</w:t>
-            </w:r>
-          </w:p>
-        </w:tc>
-        <w:tc>
-          <w:tcPr>
-            <w:tcW w:w="2622" w:type="dxa"/>
-          </w:tcPr>
-          <w:p>
-            <w:pPr>
-              <w:cnfStyle w:val="000000000000" w:firstRow="0" w:lastRow="0" w:firstColumn="0" w:lastColumn="0" w:oddVBand="0" w:evenVBand="0" w:oddHBand="0" w:evenHBand="0" w:firstRowFirstColumn="0" w:firstRowLastColumn="0" w:lastRowFirstColumn="0" w:lastRowLastColumn="0"/>
               <w:rPr>
                 <w:rFonts w:ascii="Arial" w:hAnsi="Arial" w:cs="Arial"/>
                 <w:sz w:val="24"/>
@@ -1398,8 +1280,6 @@
         </w:rPr>
         <w:t xml:space="preserve"> </w:t>
       </w:r>
-      <w:bookmarkStart w:id="0" w:name="_GoBack"/>
-      <w:bookmarkEnd w:id="0"/>
     </w:p>
     <w:sectPr>
       <w:pgSz w:w="12240" w:h="15840"/>

</xml_diff>